<commit_message>
update report 2 Oct 9.05am
</commit_message>
<xml_diff>
--- a/Iteration 4 BDAS.docx
+++ b/Iteration 4 BDAS.docx
@@ -3634,7 +3634,7 @@
         </w:rPr>
         <w:drawing>
           <wp:inline distT="0" distB="0" distL="0" distR="0">
-            <wp:extent cx="4000500" cy="2667000"/>
+            <wp:extent cx="5547360" cy="2667000"/>
             <wp:effectExtent l="0" t="0" r="0" b="0"/>
             <wp:docPr id="85" name="Picture 85"/>
             <wp:cNvGraphicFramePr>
@@ -3665,7 +3665,7 @@
                   <pic:spPr bwMode="auto">
                     <a:xfrm>
                       <a:off x="0" y="0"/>
-                      <a:ext cx="4000500" cy="2667000"/>
+                      <a:ext cx="5547360" cy="2667000"/>
                     </a:xfrm>
                     <a:prstGeom prst="rect">
                       <a:avLst/>
@@ -4264,9 +4264,9 @@
         </w:rPr>
         <w:drawing>
           <wp:inline distT="0" distB="0" distL="0" distR="0">
-            <wp:extent cx="4135266" cy="3954780"/>
-            <wp:effectExtent l="0" t="0" r="0" b="7620"/>
-            <wp:docPr id="8" name="Picture 8"/>
+            <wp:extent cx="4137660" cy="3968343"/>
+            <wp:effectExtent l="0" t="0" r="0" b="0"/>
+            <wp:docPr id="46" name="Picture 46"/>
             <wp:cNvGraphicFramePr>
               <a:graphicFrameLocks xmlns:a="http://schemas.openxmlformats.org/drawingml/2006/main" noChangeAspect="1"/>
             </wp:cNvGraphicFramePr>
@@ -4280,7 +4280,7 @@
                     </pic:cNvPicPr>
                   </pic:nvPicPr>
                   <pic:blipFill>
-                    <a:blip r:embed="rId18" cstate="print">
+                    <a:blip r:embed="rId18">
                       <a:extLst>
                         <a:ext uri="{28A0092B-C50C-407E-A947-70E740481C1C}">
                           <a14:useLocalDpi xmlns:a14="http://schemas.microsoft.com/office/drawing/2010/main" val="0"/>
@@ -4295,7 +4295,7 @@
                   <pic:spPr bwMode="auto">
                     <a:xfrm>
                       <a:off x="0" y="0"/>
-                      <a:ext cx="4170191" cy="3988181"/>
+                      <a:ext cx="4147720" cy="3977992"/>
                     </a:xfrm>
                     <a:prstGeom prst="rect">
                       <a:avLst/>
@@ -4396,6 +4396,8 @@
       <w:r>
         <w:t>weathersit</w:t>
       </w:r>
+      <w:bookmarkStart w:id="0" w:name="_GoBack"/>
+      <w:bookmarkEnd w:id="0"/>
       <w:proofErr w:type="spellEnd"/>
       <w:r>
         <w:t xml:space="preserve"> seem</w:t>
@@ -16084,10 +16086,7 @@
         <w:t>solution.</w:t>
       </w:r>
     </w:p>
-    <w:p>
-      <w:bookmarkStart w:id="0" w:name="_GoBack"/>
-      <w:bookmarkEnd w:id="0"/>
-    </w:p>
+    <w:p/>
     <w:p>
       <w:pPr>
         <w:ind w:left="567" w:hanging="567"/>
@@ -17188,7 +17187,7 @@
           <w:rPr>
             <w:noProof/>
           </w:rPr>
-          <w:t>41</w:t>
+          <w:t>9</w:t>
         </w:r>
         <w:r>
           <w:rPr>
@@ -18261,7 +18260,7 @@
 </file>
 
 <file path=customXml/itemProps1.xml><?xml version="1.0" encoding="utf-8"?>
-<ds:datastoreItem xmlns:ds="http://schemas.openxmlformats.org/officeDocument/2006/customXml" ds:itemID="{6CB97F37-D3D0-4F0E-9683-6CAC313A93A2}">
+<ds:datastoreItem xmlns:ds="http://schemas.openxmlformats.org/officeDocument/2006/customXml" ds:itemID="{A6317754-4760-4857-8226-003B163D16AE}">
   <ds:schemaRefs>
     <ds:schemaRef ds:uri="http://schemas.openxmlformats.org/officeDocument/2006/bibliography"/>
   </ds:schemaRefs>

</xml_diff>